<commit_message>
Made changes to the report to fix the requested changes by the professor.
</commit_message>
<xml_diff>
--- a/Machine Learning Capstone Project.docx
+++ b/Machine Learning Capstone Project.docx
@@ -284,15 +284,7 @@
         <w:spacing w:after="0" w:line="240" w:lineRule="auto"/>
       </w:pPr>
       <w:r>
-        <w:t>Cohen’s kappa calculation: (Total Accuracy – Random Accuracy)</w:t>
-      </w:r>
-      <w:proofErr w:type="gramStart"/>
-      <w:r>
-        <w:t>/(</w:t>
-      </w:r>
-      <w:proofErr w:type="gramEnd"/>
-      <w:r>
-        <w:t>1 – Random Accuracy)</w:t>
+        <w:t>Cohen’s kappa calculation: (Total Accuracy – Random Accuracy)/(1 – Random Accuracy)</w:t>
       </w:r>
     </w:p>
     <w:p>
@@ -378,15 +370,7 @@
     </w:p>
     <w:p>
       <w:r>
-        <w:t xml:space="preserve">For comparison sake, we will also generate the score for recall and </w:t>
-      </w:r>
-      <w:proofErr w:type="gramStart"/>
-      <w:r>
-        <w:t>F1</w:t>
-      </w:r>
-      <w:proofErr w:type="gramEnd"/>
-      <w:r>
-        <w:t xml:space="preserve"> but they will not be used to determine success/failure.</w:t>
+        <w:t>For comparison sake, we will also generate the score for recall and F1 but they will not be used to determine success/failure.</w:t>
       </w:r>
     </w:p>
     <w:p>
@@ -411,15 +395,7 @@
     </w:p>
     <w:p>
       <w:r>
-        <w:t xml:space="preserve">I have broken the predictions into 4 rows and 5 columns.  The columns are based on whether the prediction was a buy, sell, hold, miss and total.  The rows count how many were good, bad, total and then the percentage of good choices.  The miss column is different from the others as it only counts bad misses where prediction was a buy/sell but the actual result was a hold.  While it is still a bad prediction, the </w:t>
-      </w:r>
-      <w:proofErr w:type="gramStart"/>
-      <w:r>
-        <w:t>stock broker</w:t>
-      </w:r>
-      <w:proofErr w:type="gramEnd"/>
-      <w:r>
-        <w:t xml:space="preserve"> only loses out on transaction fees.</w:t>
+        <w:t>I have broken the predictions into 4 rows and 5 columns.  The columns are based on whether the prediction was a buy, sell, hold, miss and total.  The rows count how many were good, bad, total and then the percentage of good choices.  The miss column is different from the others as it only counts bad misses where prediction was a buy/sell but the actual result was a hold.  While it is still a bad prediction, the stock broker only loses out on transaction fees.</w:t>
       </w:r>
     </w:p>
     <w:p>
@@ -833,19 +809,7 @@
           <w:rPr>
             <w:rStyle w:val="Hyperlink"/>
           </w:rPr>
-          <w:t>https://www.kaggle.com/d</w:t>
-        </w:r>
-        <w:r>
-          <w:rPr>
-            <w:rStyle w:val="Hyperlink"/>
-          </w:rPr>
-          <w:t>g</w:t>
-        </w:r>
-        <w:r>
-          <w:rPr>
-            <w:rStyle w:val="Hyperlink"/>
-          </w:rPr>
-          <w:t>awlik/nyse</w:t>
+          <w:t>https://www.kaggle.com/dgawlik/nyse</w:t>
         </w:r>
       </w:hyperlink>
     </w:p>
@@ -1525,15 +1489,7 @@
         <w:t xml:space="preserve">Issue: </w:t>
       </w:r>
       <w:r>
-        <w:t xml:space="preserve">The classification of the stock data using standard deviation does not completely consider the variability of the stock over time.  While 2010-2016 might have only slight volatility whereas 2017 might see an influx of volatility.  This will result in </w:t>
-      </w:r>
-      <w:proofErr w:type="gramStart"/>
-      <w:r>
-        <w:t>more or less values</w:t>
-      </w:r>
-      <w:proofErr w:type="gramEnd"/>
-      <w:r>
-        <w:t xml:space="preserve"> being classified as 1 or 2 standard deviations away.</w:t>
+        <w:t>The classification of the stock data using standard deviation does not completely consider the variability of the stock over time.  While 2010-2016 might have only slight volatility whereas 2017 might see an influx of volatility.  This will result in more or less values being classified as 1 or 2 standard deviations away.</w:t>
       </w:r>
       <w:r>
         <w:t xml:space="preserve"> </w:t>
@@ -1692,15 +1648,7 @@
         <w:t>Use a word cloud to see if there are any words that have a strong correlation to stock sectors going up or down.</w:t>
       </w:r>
       <w:r>
-        <w:t xml:space="preserve">  A word cloud helps to see words that have the strongest correlation to the labeled data.  Here you can see articles </w:t>
-      </w:r>
-      <w:proofErr w:type="gramStart"/>
-      <w:r>
-        <w:t>in regards to</w:t>
-      </w:r>
-      <w:proofErr w:type="gramEnd"/>
-      <w:r>
-        <w:t xml:space="preserve"> US, China and Israel had the greatest affect on the stock market.</w:t>
+        <w:t xml:space="preserve">  A word cloud helps to see words that have the strongest correlation to the labeled data.  Here you can see articles in regards to US, China and Israel had the greatest affect on the stock market.</w:t>
       </w:r>
     </w:p>
     <w:p>
@@ -1852,15 +1800,7 @@
     </w:p>
     <w:p>
       <w:r>
-        <w:t xml:space="preserve">Since we are making prediction of future stock prices based on historical prices, we cannot use a random split as that will not tell us how we might perform in the future.  </w:t>
-      </w:r>
-      <w:proofErr w:type="gramStart"/>
-      <w:r>
-        <w:t>So</w:t>
-      </w:r>
-      <w:proofErr w:type="gramEnd"/>
-      <w:r>
-        <w:t xml:space="preserve"> we will use three different methods to test the time based split.  First, we will use a cutoff date that will basically split the training and test dataset into a 70/30 ratio.  Second, we will use an expanded window which will increase the dataset and date range with each iteration.  Finally, we will use a rolling window which will keep the size of the dataset constant but will move the date range by a set step with each iteration.</w:t>
+        <w:t>Since we are making prediction of future stock prices based on historical prices, we cannot use a random split as that will not tell us how we might perform in the future.  So we will use three different methods to test the time based split.  First, we will use a cutoff date that will basically split the training and test dataset into a 70/30 ratio.  Second, we will use an expanded window which will increase the dataset and date range with each iteration.  Finally, we will use a rolling window which will keep the size of the dataset constant but will move the date range by a set step with each iteration.</w:t>
       </w:r>
     </w:p>
     <w:p>
@@ -2087,15 +2027,7 @@
       </w:r>
       <w:proofErr w:type="spellEnd"/>
       <w:r>
-        <w:t xml:space="preserve"> to categorize the stocks by GICS sector.  To factor for the differences in stock values and the number of stocks by sector, we will use the average of all the stocks </w:t>
-      </w:r>
-      <w:proofErr w:type="gramStart"/>
-      <w:r>
-        <w:t>in a given</w:t>
-      </w:r>
-      <w:proofErr w:type="gramEnd"/>
-      <w:r>
-        <w:t xml:space="preserve"> sector.</w:t>
+        <w:t xml:space="preserve"> to categorize the stocks by GICS sector.  To factor for the differences in stock values and the number of stocks by sector, we will use the average of all the stocks in a given sector.</w:t>
       </w:r>
     </w:p>
     <w:p>
@@ -2129,10 +2061,7 @@
     </w:p>
     <w:p>
       <w:r>
-        <w:t>Some of the articles are in string format and others are in byte string format.  We will preprocess the text to remove the byte string</w:t>
-      </w:r>
-      <w:r>
-        <w:t>.</w:t>
+        <w:t>Some of the articles are in string format and others are in byte string format.  We will preprocess the text to remove the byte string.</w:t>
       </w:r>
     </w:p>
     <w:p>
@@ -2149,10 +2078,7 @@
     </w:p>
     <w:p>
       <w:r>
-        <w:t>Extract text features from news articles by generating a bag of words.  Utilize both Count Vectorizer which counts the n-grams by document and Term Frequency – Inverse Document Frequency to weighting the terms based on the fewest words in the entire document corpus</w:t>
-      </w:r>
-      <w:r>
-        <w:t>.</w:t>
+        <w:t>Extract text features from news articles by generating a bag of words.  Utilize both Count Vectorizer which counts the n-grams by document and Term Frequency – Inverse Document Frequency to weighting the terms based on the fewest words in the entire document corpus.</w:t>
       </w:r>
     </w:p>
     <w:p>
@@ -2169,21 +2095,7 @@
     </w:p>
     <w:p>
       <w:r>
-        <w:t>Cleanup the text and normalize it so only the most relevant words are used in the classification</w:t>
-      </w:r>
-      <w:r>
-        <w:t>.</w:t>
-      </w:r>
-      <w:r>
-        <w:t xml:space="preserve">  This will remove unimportant words, symbols, accents and stop words that have no relevance to the sentiment of an article.  We first strip html tags, accented characters, special characters and stop words.  Then we find the stem of the </w:t>
-      </w:r>
-      <w:proofErr w:type="gramStart"/>
-      <w:r>
-        <w:t>word</w:t>
-      </w:r>
-      <w:proofErr w:type="gramEnd"/>
-      <w:r>
-        <w:t xml:space="preserve"> so Russia and Russian have the same root word.</w:t>
+        <w:t>Cleanup the text and normalize it so only the most relevant words are used in the classification.  This will remove unimportant words, symbols, accents and stop words that have no relevance to the sentiment of an article.  We first strip html tags, accented characters, special characters and stop words.  Then we find the stem of the word so Russia and Russian have the same root word.</w:t>
       </w:r>
     </w:p>
     <w:p>
@@ -2209,21 +2121,10 @@
       </w:r>
       <w:proofErr w:type="spellEnd"/>
       <w:r>
-        <w:t>.</w:t>
-      </w:r>
-      <w:r>
-        <w:t xml:space="preserve">  AFINN is an easy and simple to use lexicon that helps determine whether the news article is positive, negative or neutral.  </w:t>
-      </w:r>
-      <w:r>
-        <w:t xml:space="preserve">To normalize the </w:t>
-      </w:r>
-      <w:proofErr w:type="gramStart"/>
-      <w:r>
-        <w:t>sentiment</w:t>
-      </w:r>
-      <w:proofErr w:type="gramEnd"/>
-      <w:r>
-        <w:t xml:space="preserve"> we will classify the overall sentiment rather than keeping a numerical value.  </w:t>
+        <w:t xml:space="preserve">.  AFINN is an easy and simple to use lexicon that helps determine whether the news article is positive, negative or neutral.  </w:t>
+      </w:r>
+      <w:r>
+        <w:t xml:space="preserve">To normalize the sentiment we will classify the overall sentiment rather than keeping a numerical value.  </w:t>
       </w:r>
       <w:proofErr w:type="spellStart"/>
       <w:r>
@@ -2231,15 +2132,7 @@
       </w:r>
       <w:proofErr w:type="spellEnd"/>
       <w:r>
-        <w:t xml:space="preserve"> is </w:t>
-      </w:r>
-      <w:proofErr w:type="gramStart"/>
-      <w:r>
-        <w:t>similar to</w:t>
-      </w:r>
-      <w:proofErr w:type="gramEnd"/>
-      <w:r>
-        <w:t xml:space="preserve"> AFINN but it gives you both polarity and subjectivity.  Polarity gives a positive/negative score and subjectivity which compares objectivity vs subjectivity.</w:t>
+        <w:t xml:space="preserve"> is similar to AFINN but it gives you both polarity and subjectivity.  Polarity gives a positive/negative score and subjectivity which compares objectivity vs subjectivity.</w:t>
       </w:r>
     </w:p>
     <w:p>
@@ -2271,10 +2164,7 @@
     </w:p>
     <w:p>
       <w:r>
-        <w:t>Methods I used to help simplify my modeling and text classification</w:t>
-      </w:r>
-      <w:r>
-        <w:t xml:space="preserve">.  </w:t>
+        <w:t xml:space="preserve">Methods I used to help simplify my modeling and text classification.  </w:t>
       </w:r>
     </w:p>
     <w:p>
@@ -2418,10 +2308,7 @@
         </w:numPr>
       </w:pPr>
       <w:r>
-        <w:t>Stock scoring</w:t>
-      </w:r>
-      <w:r>
-        <w:t xml:space="preserve"> metrics</w:t>
+        <w:t>Stock scoring metrics</w:t>
       </w:r>
     </w:p>
     <w:p>
@@ -2429,21 +2316,7 @@
         <w:pStyle w:val="NoSpacing"/>
       </w:pPr>
       <w:r>
-        <w:t>So instead I created my own accuracy/precision score based on whether the prediction would have resulted in a good or bad transaction</w:t>
-      </w:r>
-      <w:r>
-        <w:t>.</w:t>
-      </w:r>
-      <w:r>
-        <w:t xml:space="preserve">  I first classified the scores based on buy, sell or hold. If I predicted a purchase and it resulted in a profit it was a good buy.  On the other hand, if I predicted a purchase and it resulted in a </w:t>
-      </w:r>
-      <w:proofErr w:type="gramStart"/>
-      <w:r>
-        <w:t>drop in</w:t>
-      </w:r>
-      <w:proofErr w:type="gramEnd"/>
-      <w:r>
-        <w:t xml:space="preserve"> stock then that was a bad buy.</w:t>
+        <w:t>So instead I created my own accuracy/precision score based on whether the prediction would have resulted in a good or bad transaction.  I first classified the scores based on buy, sell or hold. If I predicted a purchase and it resulted in a profit it was a good buy.  On the other hand, if I predicted a purchase and it resulted in a drop in stock then that was a bad buy.</w:t>
       </w:r>
     </w:p>
     <w:p>
@@ -2481,15 +2354,7 @@
       </w:pPr>
       <w:r>
         <w:lastRenderedPageBreak/>
-        <w:t xml:space="preserve">There were many complications with this method.  The confusion matrix assumed that each actual and prediction had 3 labels (-1,0, &amp; 1) but that was not always the case.  I was also getting an Undefined Metric warning because 1 of the classifications was missing.  My original selection retrieved the values by index but that resulted in index out of range errors.  </w:t>
-      </w:r>
-      <w:proofErr w:type="gramStart"/>
-      <w:r>
-        <w:t>So</w:t>
-      </w:r>
-      <w:proofErr w:type="gramEnd"/>
-      <w:r>
-        <w:t xml:space="preserve"> I had to use the get method to retrieve a value and </w:t>
+        <w:t xml:space="preserve">There were many complications with this method.  The confusion matrix assumed that each actual and prediction had 3 labels (-1,0, &amp; 1) but that was not always the case.  I was also getting an Undefined Metric warning because 1 of the classifications was missing.  My original selection retrieved the values by index but that resulted in index out of range errors.  So I had to use the get method to retrieve a value and </w:t>
       </w:r>
       <w:r>
         <w:t>return a default value if key does not exist.  I also had to account for a divide by zero problem</w:t>
@@ -2863,47 +2728,7 @@
           <w:szCs w:val="21"/>
           <w:shd w:val="clear" w:color="auto" w:fill="FFFFFF"/>
         </w:rPr>
-        <w:t xml:space="preserve">True% - </w:t>
-      </w:r>
-      <w:r>
-        <w:rPr>
-          <w:rFonts w:ascii="Helvetica" w:hAnsi="Helvetica" w:cs="Helvetica"/>
-          <w:color w:val="000000"/>
-          <w:sz w:val="21"/>
-          <w:szCs w:val="21"/>
-          <w:shd w:val="clear" w:color="auto" w:fill="FFFFFF"/>
-        </w:rPr>
-        <w:t>ratio</w:t>
-      </w:r>
-      <w:r>
-        <w:rPr>
-          <w:rFonts w:ascii="Helvetica" w:hAnsi="Helvetica" w:cs="Helvetica"/>
-          <w:color w:val="000000"/>
-          <w:sz w:val="21"/>
-          <w:szCs w:val="21"/>
-          <w:shd w:val="clear" w:color="auto" w:fill="FFFFFF"/>
-        </w:rPr>
-        <w:t xml:space="preserve"> of </w:t>
-      </w:r>
-      <w:r>
-        <w:rPr>
-          <w:rFonts w:ascii="Helvetica" w:hAnsi="Helvetica" w:cs="Helvetica"/>
-          <w:color w:val="000000"/>
-          <w:sz w:val="21"/>
-          <w:szCs w:val="21"/>
-          <w:shd w:val="clear" w:color="auto" w:fill="FFFFFF"/>
-        </w:rPr>
-        <w:t xml:space="preserve">good to </w:t>
-      </w:r>
-      <w:r>
-        <w:rPr>
-          <w:rFonts w:ascii="Helvetica" w:hAnsi="Helvetica" w:cs="Helvetica"/>
-          <w:color w:val="000000"/>
-          <w:sz w:val="21"/>
-          <w:szCs w:val="21"/>
-          <w:shd w:val="clear" w:color="auto" w:fill="FFFFFF"/>
-        </w:rPr>
-        <w:t>bad choices</w:t>
+        <w:t>True% - ratio of good to bad choices</w:t>
       </w:r>
     </w:p>
     <w:p>
@@ -3062,10 +2887,7 @@
       </w:r>
       <w:proofErr w:type="spellStart"/>
       <w:r>
-        <w:t>XGB</w:t>
-      </w:r>
-      <w:r>
-        <w:t>Classifier</w:t>
+        <w:t>XGBClassifier</w:t>
       </w:r>
       <w:proofErr w:type="spellEnd"/>
       <w:r>
@@ -3086,15 +2908,7 @@
       </w:r>
       <w:r>
         <w:lastRenderedPageBreak/>
-        <w:t xml:space="preserve">using the randomize split which hurt my original observations.  I should have used a </w:t>
-      </w:r>
-      <w:proofErr w:type="gramStart"/>
-      <w:r>
-        <w:t>time based</w:t>
-      </w:r>
-      <w:proofErr w:type="gramEnd"/>
-      <w:r>
-        <w:t xml:space="preserve"> split from the beginning and that would have made it easier to come to a classification.</w:t>
+        <w:t>using the randomize split which hurt my original observations.  I should have used a time based split from the beginning and that would have made it easier to come to a classification.</w:t>
       </w:r>
     </w:p>
     <w:p>
@@ -3133,10 +2947,7 @@
     </w:p>
     <w:p>
       <w:r>
-        <w:t xml:space="preserve">I </w:t>
-      </w:r>
-      <w:r>
-        <w:t xml:space="preserve">attempted 2 different </w:t>
+        <w:t xml:space="preserve">I attempted 2 different </w:t>
       </w:r>
       <w:proofErr w:type="spellStart"/>
       <w:r>
@@ -3193,15 +3004,7 @@
     </w:p>
     <w:p>
       <w:r>
-        <w:t xml:space="preserve">Split the training and test set sequentially instead of randomly.  Have it where 70% of the dataset is in training and 30% is in the test set.  The issue I found is that the split did not factor in that I had 11 categorized </w:t>
-      </w:r>
-      <w:proofErr w:type="gramStart"/>
-      <w:r>
-        <w:t>sectors</w:t>
-      </w:r>
-      <w:proofErr w:type="gramEnd"/>
-      <w:r>
-        <w:t xml:space="preserve"> so I had to create a helper method.  Found the unique set of dates and then extracted the 70</w:t>
+        <w:t>Split the training and test set sequentially instead of randomly.  Have it where 70% of the dataset is in training and 30% is in the test set.  The issue I found is that the split did not factor in that I had 11 categorized sectors so I had to create a helper method.  Found the unique set of dates and then extracted the 70</w:t>
       </w:r>
       <w:r>
         <w:rPr>
@@ -3235,24 +3038,12 @@
         </w:numPr>
       </w:pPr>
       <w:r>
-        <w:t xml:space="preserve">70/30 Split training/test set </w:t>
-      </w:r>
-      <w:r>
-        <w:t xml:space="preserve">with Decision Tree </w:t>
-      </w:r>
-      <w:r>
-        <w:t>by cutoff date</w:t>
-      </w:r>
-    </w:p>
-    <w:p>
-      <w:r>
-        <w:t xml:space="preserve">Split the training and test set sequentially instead of randomly.  Have it where 70% of the dataset is in training and 30% is in the test set.  </w:t>
-      </w:r>
-      <w:r>
-        <w:t>I ran it with the Decision Tree classifier.  The Decision Tree was able to classify all three labels but unfortunately the True Buys/Sells were equal to the False Buys/Sells which made it no better</w:t>
-      </w:r>
-      <w:r>
-        <w:t>.</w:t>
+        <w:t>70/30 Split training/test set with Decision Tree by cutoff date</w:t>
+      </w:r>
+    </w:p>
+    <w:p>
+      <w:r>
+        <w:t>Split the training and test set sequentially instead of randomly.  Have it where 70% of the dataset is in training and 30% is in the test set.  I ran it with the Decision Tree classifier.  The Decision Tree was able to classify all three labels but unfortunately the True Buys/Sells were equal to the False Buys/Sells which made it no better.</w:t>
       </w:r>
     </w:p>
     <w:p>
@@ -3274,10 +3065,7 @@
     </w:p>
     <w:p>
       <w:r>
-        <w:t xml:space="preserve">Split the training and test set sequentially </w:t>
-      </w:r>
-      <w:r>
-        <w:t xml:space="preserve">using </w:t>
+        <w:t xml:space="preserve">Split the training and test set sequentially using </w:t>
       </w:r>
       <w:proofErr w:type="spellStart"/>
       <w:r>
@@ -3285,18 +3073,7 @@
       </w:r>
       <w:proofErr w:type="spellEnd"/>
       <w:r>
-        <w:t xml:space="preserve">.  </w:t>
-      </w:r>
-      <w:r>
-        <w:t xml:space="preserve">As we iterate through the </w:t>
-      </w:r>
-      <w:proofErr w:type="gramStart"/>
-      <w:r>
-        <w:t>split</w:t>
-      </w:r>
-      <w:proofErr w:type="gramEnd"/>
-      <w:r>
-        <w:t xml:space="preserve"> we continually add additional data to the training set.  While the expanded window did better it did take a lot longer to run and </w:t>
+        <w:t xml:space="preserve">.  As we iterate through the split we continually add additional data to the training set.  While the expanded window did better it did take a lot longer to run and </w:t>
       </w:r>
       <w:r>
         <w:t xml:space="preserve">the ending test set had a poor precision and </w:t>
@@ -3337,15 +3114,7 @@
       </w:r>
       <w:proofErr w:type="spellEnd"/>
       <w:r>
-        <w:t xml:space="preserve">.  As we iterate through the </w:t>
-      </w:r>
-      <w:proofErr w:type="gramStart"/>
-      <w:r>
-        <w:t>split</w:t>
-      </w:r>
-      <w:proofErr w:type="gramEnd"/>
-      <w:r>
-        <w:t xml:space="preserve"> we continually add additional data to the training set. </w:t>
+        <w:t xml:space="preserve">.  As we iterate through the split we continually add additional data to the training set. </w:t>
       </w:r>
     </w:p>
     <w:p>
@@ -3362,27 +3131,12 @@
       </w:r>
       <w:proofErr w:type="spellEnd"/>
       <w:r>
-        <w:t xml:space="preserve"> with </w:t>
-      </w:r>
-      <w:r>
-        <w:t>rolling</w:t>
-      </w:r>
-      <w:r>
-        <w:t xml:space="preserve"> window</w:t>
-      </w:r>
-    </w:p>
-    <w:p>
-      <w:r>
-        <w:t xml:space="preserve">Split the training and test set sequentially using </w:t>
-      </w:r>
-      <w:r>
-        <w:t>a rolling window</w:t>
-      </w:r>
-      <w:r>
-        <w:t xml:space="preserve">.  </w:t>
-      </w:r>
-      <w:r>
-        <w:t xml:space="preserve">I setup the rolling window training set as 90 days of stocks and the test dataset as 30 days after.  I ran the algorithm a couple times going up to 15 months and going down to 30 days for the training set and 90 days seemed to have the best results.  The issue I ran into was that </w:t>
+        <w:t xml:space="preserve"> with rolling window</w:t>
+      </w:r>
+    </w:p>
+    <w:p>
+      <w:r>
+        <w:t xml:space="preserve">Split the training and test set sequentially using a rolling window.  I setup the rolling window training set as 90 days of stocks and the test dataset as 30 days after.  I ran the algorithm a couple times going up to 15 months and going down to 30 days for the training set and 90 days seemed to have the best results.  The issue I ran into was that </w:t>
       </w:r>
       <w:proofErr w:type="spellStart"/>
       <w:r>
@@ -3430,35 +3184,12 @@
       </w:r>
       <w:proofErr w:type="spellEnd"/>
       <w:r>
-        <w:t xml:space="preserve"> rolling window</w:t>
-      </w:r>
-      <w:r>
-        <w:t xml:space="preserve"> by sector</w:t>
-      </w:r>
-    </w:p>
-    <w:p>
-      <w:r>
-        <w:t xml:space="preserve">I extracted only the dataset by sector and then split it into the rolling </w:t>
-      </w:r>
-      <w:r>
-        <w:t xml:space="preserve">training and test </w:t>
-      </w:r>
-      <w:r>
-        <w:t>sets</w:t>
-      </w:r>
-      <w:r>
-        <w:t xml:space="preserve">.  </w:t>
-      </w:r>
-      <w:r>
-        <w:t xml:space="preserve">The features were then </w:t>
-      </w:r>
-      <w:proofErr w:type="gramStart"/>
-      <w:r>
-        <w:t>ran</w:t>
-      </w:r>
-      <w:proofErr w:type="gramEnd"/>
-      <w:r>
-        <w:t xml:space="preserve"> through the TF-IDF transformation and then fit against the </w:t>
+        <w:t xml:space="preserve"> rolling window by sector</w:t>
+      </w:r>
+    </w:p>
+    <w:p>
+      <w:r>
+        <w:t xml:space="preserve">I extracted only the dataset by sector and then split it into the rolling training and test sets.  The features were then ran through the TF-IDF transformation and then fit against the </w:t>
       </w:r>
       <w:proofErr w:type="spellStart"/>
       <w:r>
@@ -3466,10 +3197,7 @@
       </w:r>
       <w:proofErr w:type="spellEnd"/>
       <w:r>
-        <w:t xml:space="preserve"> model</w:t>
-      </w:r>
-      <w:r>
-        <w:t xml:space="preserve">.  </w:t>
+        <w:t xml:space="preserve"> model.  </w:t>
       </w:r>
     </w:p>
     <w:p>
@@ -3515,28 +3243,12 @@
         <w:t xml:space="preserve"> </w:t>
       </w:r>
       <w:r>
-        <w:t xml:space="preserve">were extracted and created the most volatility; China, North Korea, Saudi Arabia, USA.  The problem was that it affected both positive and negative scores.  </w:t>
-      </w:r>
-      <w:proofErr w:type="gramStart"/>
-      <w:r>
-        <w:t>So</w:t>
-      </w:r>
-      <w:proofErr w:type="gramEnd"/>
-      <w:r>
-        <w:t xml:space="preserve"> my theory was the articles were the right ones but we did not factor the polarity of the adjectives in the article with these countries.</w:t>
-      </w:r>
-    </w:p>
-    <w:p>
-      <w:r>
-        <w:t xml:space="preserve">The other issue I saw was that there were a lot of words that became features that should not have been as they were stop words that could have been filtered out.  </w:t>
-      </w:r>
-      <w:proofErr w:type="gramStart"/>
-      <w:r>
-        <w:t>So</w:t>
-      </w:r>
-      <w:proofErr w:type="gramEnd"/>
-      <w:r>
-        <w:t xml:space="preserve"> I wanted to refine the data by extracting meaningful tokens (nouns, adjectives and verbs) that when grouped may help with the association.</w:t>
+        <w:t>were extracted and created the most volatility; China, North Korea, Saudi Arabia, USA.  The problem was that it affected both positive and negative scores.  So my theory was the articles were the right ones but we did not factor the polarity of the adjectives in the article with these countries.</w:t>
+      </w:r>
+    </w:p>
+    <w:p>
+      <w:r>
+        <w:t>The other issue I saw was that there were a lot of words that became features that should not have been as they were stop words that could have been filtered out.  So I wanted to refine the data by extracting meaningful tokens (nouns, adjectives and verbs) that when grouped may help with the association.</w:t>
       </w:r>
     </w:p>
     <w:p>
@@ -3631,21 +3343,7 @@
       </w:r>
       <w:proofErr w:type="spellEnd"/>
       <w:r>
-        <w:t xml:space="preserve"> </w:t>
-      </w:r>
-      <w:r>
-        <w:t xml:space="preserve">lexicon </w:t>
-      </w:r>
-      <w:r>
-        <w:t xml:space="preserve">has a sentiment score </w:t>
-      </w:r>
-      <w:proofErr w:type="gramStart"/>
-      <w:r>
-        <w:t>similar to</w:t>
-      </w:r>
-      <w:proofErr w:type="gramEnd"/>
-      <w:r>
-        <w:t xml:space="preserve"> </w:t>
+        <w:t xml:space="preserve"> lexicon has a sentiment score similar to </w:t>
       </w:r>
       <w:proofErr w:type="spellStart"/>
       <w:r>
@@ -3653,10 +3351,7 @@
       </w:r>
       <w:proofErr w:type="spellEnd"/>
       <w:r>
-        <w:t xml:space="preserve"> (polarity) but it also generates a subjectivity score</w:t>
-      </w:r>
-      <w:r>
-        <w:t xml:space="preserve">.  </w:t>
+        <w:t xml:space="preserve"> (polarity) but it also generates a subjectivity score.  </w:t>
       </w:r>
     </w:p>
     <w:p>
@@ -3690,15 +3385,7 @@
         <w:t xml:space="preserve"> named entity extraction to break down articles into entity types.  I was then able to eliminate</w:t>
       </w:r>
       <w:r>
-        <w:t xml:space="preserve"> any entities that did not factor into our classification.  </w:t>
-      </w:r>
-      <w:proofErr w:type="gramStart"/>
-      <w:r>
-        <w:t>So</w:t>
-      </w:r>
-      <w:proofErr w:type="gramEnd"/>
-      <w:r>
-        <w:t xml:space="preserve"> I removed all numerical and date/time data.  I then put these entities into a column.  The problem I have with the entities is the same with the features I saw in the word cloud.  Using this feature alone will not be able to identify the positivity or negativity of a stock.</w:t>
+        <w:t xml:space="preserve"> any entities that did not factor into our classification.  So I removed all numerical and date/time data.  I then put these entities into a column.  The problem I have with the entities is the same with the features I saw in the word cloud.  Using this feature alone will not be able to identify the positivity or negativity of a stock.</w:t>
       </w:r>
     </w:p>
     <w:p>
@@ -3840,18 +3527,10 @@
     </w:p>
     <w:p>
       <w:r>
-        <w:t xml:space="preserve">Unfortunately, after viewing each iteration of the rolling window, </w:t>
-      </w:r>
-      <w:proofErr w:type="gramStart"/>
-      <w:r>
-        <w:t xml:space="preserve">it is clear that </w:t>
-      </w:r>
-      <w:r>
-        <w:t>the</w:t>
-      </w:r>
-      <w:proofErr w:type="gramEnd"/>
-      <w:r>
-        <w:t xml:space="preserve"> classification is too sporadic to be able to make a decision on the stock with confidence.  When the training or test set get changed slightly it causes random results with the test set.  I do not believe the model will generalize well to unseen data.</w:t>
+        <w:t xml:space="preserve">Unfortunately, after viewing each iteration of the rolling window, it is clear that </w:t>
+      </w:r>
+      <w:r>
+        <w:t>the classification is too sporadic to be able to make a decision on the stock with confidence.  When the training or test set get changed slightly it causes random results with the test set.  I do not believe the model will generalize well to unseen data.</w:t>
       </w:r>
     </w:p>
     <w:p>
@@ -3927,15 +3606,7 @@
         <w:t xml:space="preserve"> This goes to show that </w:t>
       </w:r>
       <w:r>
-        <w:t xml:space="preserve">certain countries have a great influence on the </w:t>
-      </w:r>
-      <w:proofErr w:type="gramStart"/>
-      <w:r>
-        <w:t>market</w:t>
-      </w:r>
-      <w:proofErr w:type="gramEnd"/>
-      <w:r>
-        <w:t xml:space="preserve"> but the influence could be both positive and negative</w:t>
+        <w:t>certain countries have a great influence on the market but the influence could be both positive and negative</w:t>
       </w:r>
       <w:r>
         <w:t xml:space="preserve">.  The problem I had is combining </w:t>
@@ -4081,16 +3752,7 @@
     </w:p>
     <w:p>
       <w:r>
-        <w:t xml:space="preserve">While I thought that certain sectors would be able to extract events that showed a correlation to the stock price going up or down, the sectors never diverted from each other to show </w:t>
-      </w:r>
-      <w:r>
-        <w:t>a true</w:t>
-      </w:r>
-      <w:r>
-        <w:t xml:space="preserve"> trend.  This could be seen in the visualization of the 11 GICS sectors.</w:t>
-      </w:r>
-      <w:r>
-        <w:t xml:space="preserve">  The market does not like uncertainty and when uncertainty occurs it affects all stocks instead of only impacting one sector</w:t>
+        <w:t>While I thought that certain sectors would be able to extract events that showed a correlation to the stock price going up or down, the sectors never diverted from each other to show a true trend.  This could be seen in the visualization of the 11 GICS sectors.  The market does not like uncertainty and when uncertainty occurs it affects all stocks instead of only impacting one sector</w:t>
       </w:r>
     </w:p>
     <w:p>
@@ -4150,18 +3812,58 @@
     </w:p>
     <w:p>
       <w:r>
-        <w:t xml:space="preserve">The one improvement I would do is find a better way to extract the text features and the sentiment score to help the model better classify the data.  If I ran the algorithm through a neural network where the first stage extracted the entities </w:t>
-      </w:r>
-      <w:r>
-        <w:t xml:space="preserve">and then used those entities to determine which article to use and pull the sentiment from these </w:t>
-      </w:r>
-      <w:proofErr w:type="gramStart"/>
-      <w:r>
-        <w:t>article</w:t>
-      </w:r>
-      <w:proofErr w:type="gramEnd"/>
-      <w:r>
-        <w:t xml:space="preserve"> I think you would see where the market was impacted by World News.  I think if I knew more about </w:t>
+        <w:t xml:space="preserve">The one improvement I would do is find a better way to extract the text features and the sentiment score to help the model better classify the data.  If I </w:t>
+      </w:r>
+      <w:r>
+        <w:t xml:space="preserve">knew how to run </w:t>
+      </w:r>
+      <w:r>
+        <w:t xml:space="preserve">the </w:t>
+      </w:r>
+      <w:r>
+        <w:t xml:space="preserve">features </w:t>
+      </w:r>
+      <w:r>
+        <w:t xml:space="preserve">through a neural network where the first stage extracted the entities </w:t>
+      </w:r>
+      <w:r>
+        <w:t xml:space="preserve">and then used those entities </w:t>
+      </w:r>
+      <w:r>
+        <w:t xml:space="preserve">were </w:t>
+      </w:r>
+      <w:r>
+        <w:t>to determine</w:t>
+      </w:r>
+      <w:r>
+        <w:t>d</w:t>
+      </w:r>
+      <w:r>
+        <w:t xml:space="preserve"> which article to use and pull the sentiment from th</w:t>
+      </w:r>
+      <w:r>
+        <w:t>o</w:t>
+      </w:r>
+      <w:r>
+        <w:t xml:space="preserve">se article I think you </w:t>
+      </w:r>
+      <w:r>
+        <w:t xml:space="preserve">might see a greater </w:t>
+      </w:r>
+      <w:r>
+        <w:t>impact</w:t>
+      </w:r>
+      <w:r>
+        <w:t xml:space="preserve"> of </w:t>
+      </w:r>
+      <w:r>
+        <w:t xml:space="preserve"> World News</w:t>
+      </w:r>
+      <w:r>
+        <w:t xml:space="preserve"> to stocks</w:t>
+      </w:r>
+      <w:r>
+        <w:t xml:space="preserve">.  I think if I knew more about </w:t>
       </w:r>
       <w:proofErr w:type="spellStart"/>
       <w:r>
@@ -4169,20 +3871,42 @@
       </w:r>
       <w:proofErr w:type="spellEnd"/>
       <w:r>
-        <w:t xml:space="preserve"> or another Deep Learning library it would have to develop a multi-part approach to the factors that affect the stock market.</w:t>
-      </w:r>
-    </w:p>
-    <w:p>
-      <w:r>
-        <w:t xml:space="preserve">I also did not factor the price of the stock 1, 5, and 10 days prior to the news that day.  Sometimes the effects of news 1 day will have lasting </w:t>
-      </w:r>
-      <w:proofErr w:type="spellStart"/>
-      <w:r>
-        <w:t>affects</w:t>
-      </w:r>
-      <w:proofErr w:type="spellEnd"/>
-      <w:r>
-        <w:t>.  I also was unable to give weight to the articles by views or relevance or break down the articles by category.</w:t>
+        <w:t xml:space="preserve"> or another Deep Learning library it would have </w:t>
+      </w:r>
+      <w:r>
+        <w:t xml:space="preserve">helped </w:t>
+      </w:r>
+      <w:r>
+        <w:t>to develop a multi-part approach to the factors that affect the stock market.</w:t>
+      </w:r>
+    </w:p>
+    <w:p>
+      <w:r>
+        <w:t>I also did not factor the price of the stock</w:t>
+      </w:r>
+      <w:r>
+        <w:t xml:space="preserve"> over time;</w:t>
+      </w:r>
+      <w:r>
+        <w:t xml:space="preserve"> 1, 5, and 10 days </w:t>
+      </w:r>
+      <w:r>
+        <w:t>after</w:t>
+      </w:r>
+      <w:r>
+        <w:t xml:space="preserve"> the news </w:t>
+      </w:r>
+      <w:r>
+        <w:t xml:space="preserve">article </w:t>
+      </w:r>
+      <w:r>
+        <w:t xml:space="preserve">that day.  Sometimes the effects of news 1 day will have lasting </w:t>
+      </w:r>
+      <w:r>
+        <w:t>e</w:t>
+      </w:r>
+      <w:r>
+        <w:t>ffects.  I also was unable to give weight to the articles by views or relevance or break down the articles by category.</w:t>
       </w:r>
       <w:r>
         <w:t xml:space="preserve">  </w:t>
@@ -4190,24 +3914,27 @@
     </w:p>
     <w:p>
       <w:r>
-        <w:t xml:space="preserve">I </w:t>
-      </w:r>
-      <w:proofErr w:type="gramStart"/>
-      <w:r>
-        <w:t>definitely think</w:t>
-      </w:r>
-      <w:proofErr w:type="gramEnd"/>
-      <w:r>
-        <w:t xml:space="preserve"> that my final solution can be the benchmark for a better solution.  There were multiple paths that someone can go by to try and associate the News articles with the stock market</w:t>
-      </w:r>
-      <w:r>
-        <w:t>.</w:t>
-      </w:r>
-    </w:p>
-    <w:p>
+        <w:t>Since I was unable to come to any real</w:t>
+      </w:r>
+      <w:r>
+        <w:t xml:space="preserve"> solution</w:t>
+      </w:r>
+      <w:r>
+        <w:t xml:space="preserve">, I think there is room </w:t>
+      </w:r>
       <w:bookmarkStart w:id="0" w:name="_GoBack"/>
       <w:bookmarkEnd w:id="0"/>
-    </w:p>
+      <w:r>
+        <w:t>to benchmark my solution and build upon it</w:t>
+      </w:r>
+      <w:r>
+        <w:t>.  There were multiple paths that someone can go by to try and associate the News articles with the stock market</w:t>
+      </w:r>
+      <w:r>
+        <w:t>.</w:t>
+      </w:r>
+    </w:p>
+    <w:p/>
     <w:sectPr>
       <w:pgSz w:w="12240" w:h="15840"/>
       <w:pgMar w:top="1440" w:right="1440" w:bottom="1440" w:left="1440" w:header="720" w:footer="720" w:gutter="0"/>
@@ -10169,7 +9896,7 @@
 </file>
 
 <file path=customXml/itemProps1.xml><?xml version="1.0" encoding="utf-8"?>
-<ds:datastoreItem xmlns:ds="http://schemas.openxmlformats.org/officeDocument/2006/customXml" ds:itemID="{CA788535-E42A-4183-BADB-40405DC14A0D}">
+<ds:datastoreItem xmlns:ds="http://schemas.openxmlformats.org/officeDocument/2006/customXml" ds:itemID="{3CC52EDB-CD20-44D7-9C63-8AA2FD1793D2}">
   <ds:schemaRefs>
     <ds:schemaRef ds:uri="http://schemas.openxmlformats.org/officeDocument/2006/bibliography"/>
   </ds:schemaRefs>

</xml_diff>